<commit_message>
fix: Optimize dashboard loading and eliminate network timeout errors
- Skip Supabase connection attempts when environment variables not configured
- Add 5-second timeout to prevent hanging on dashboard load
- Add 8-second timeout for form submissions to prevent UI blocking
- Improve Supabase client with global fetch timeout configuration
- Show better loading states with Bootstrap spinners
- Add AbortController to cancel pending requests
- Eliminate ERR_QUIC_PROTOCOL_ERROR by avoiding unnecessary network calls
- Provide clear offline mode messaging
- Ensure app loads instantly when working offline
</commit_message>
<xml_diff>
--- a/Step-by-Step Guide Install Mondo Cucina App on Your Phone.docx
+++ b/Step-by-Step Guide Install Mondo Cucina App on Your Phone.docx
@@ -26,85 +26,24 @@
       </w:pPr>
       <w:r>
         <w:rPr>
-          <w:rFonts w:ascii="Segoe UI Emoji" w:hAnsi="Segoe UI Emoji" w:cs="Segoe UI Emoji"/>
-          <w:b/>
-          <w:bCs/>
-        </w:rPr>
-        <w:t>🚀</w:t>
-      </w:r>
-      <w:r>
-        <w:rPr>
-          <w:b/>
-          <w:bCs/>
-        </w:rPr>
-        <w:t> Method 1: Local Network Installation (For Testing)</w:t>
-      </w:r>
-    </w:p>
-    <w:p>
-      <w:pPr>
-        <w:rPr>
-          <w:b/>
-          <w:bCs/>
-        </w:rPr>
-      </w:pPr>
-      <w:r>
-        <w:rPr>
-          <w:b/>
-          <w:bCs/>
-        </w:rPr>
-        <w:t>Step 1: Start the Development Server</w:t>
-      </w:r>
-    </w:p>
-    <w:p>
-      <w:r>
-        <w:t>On your computer, run:</w:t>
-      </w:r>
-    </w:p>
-    <w:p>
-      <w:r>
-        <w:t>npm run dev</w:t>
-      </w:r>
-    </w:p>
-    <w:p>
-      <w:r>
-        <w:t>You should see something like:</w:t>
-      </w:r>
-    </w:p>
-    <w:p>
-      <w:r>
-        <w:rPr>
-          <w:rFonts w:ascii="Segoe UI Symbol" w:hAnsi="Segoe UI Symbol" w:cs="Segoe UI Symbol"/>
-        </w:rPr>
-        <w:t>➜</w:t>
-      </w:r>
-      <w:r>
-        <w:t xml:space="preserve">  Local:   http://localhost:5176/</w:t>
-      </w:r>
-    </w:p>
-    <w:p>
-      <w:r>
-        <w:rPr>
-          <w:rFonts w:ascii="Segoe UI Symbol" w:hAnsi="Segoe UI Symbol" w:cs="Segoe UI Symbol"/>
-        </w:rPr>
-        <w:t>➜</w:t>
-      </w:r>
-      <w:r>
-        <w:t xml:space="preserve">  Network: http://192.168.1.53:5176/</w:t>
-      </w:r>
-    </w:p>
-    <w:p>
-      <w:pPr>
-        <w:rPr>
-          <w:b/>
-          <w:bCs/>
-        </w:rPr>
-      </w:pPr>
-      <w:r>
-        <w:rPr>
-          <w:b/>
-          <w:bCs/>
-        </w:rPr>
-        <w:t>Step 2: Connect Your Phone</w:t>
+          <w:b/>
+          <w:bCs/>
+        </w:rPr>
+        <w:t xml:space="preserve">Step </w:t>
+      </w:r>
+      <w:r>
+        <w:rPr>
+          <w:b/>
+          <w:bCs/>
+        </w:rPr>
+        <w:t>1</w:t>
+      </w:r>
+      <w:r>
+        <w:rPr>
+          <w:b/>
+          <w:bCs/>
+        </w:rPr>
+        <w:t>: Connect Your Phone</w:t>
       </w:r>
     </w:p>
     <w:p>
@@ -158,33 +97,32 @@
         <w:t>Type this URL</w:t>
       </w:r>
       <w:r>
-        <w:t>: http://192.168.1.53:5176</w:t>
+        <w:t>: </w:t>
+      </w:r>
+      <w:r>
+        <w:t>https://mondo-cucina-job-form.netlify.app/form</w:t>
       </w:r>
     </w:p>
     <w:p>
       <w:pPr>
-        <w:numPr>
-          <w:ilvl w:val="1"/>
-          <w:numId w:val="1"/>
-        </w:numPr>
-      </w:pPr>
-      <w:r>
-        <w:t>Replace 192.168.1.53 with your actual IP address from Step 1</w:t>
-      </w:r>
-    </w:p>
-    <w:p>
-      <w:pPr>
-        <w:rPr>
-          <w:b/>
-          <w:bCs/>
-        </w:rPr>
-      </w:pPr>
-      <w:r>
-        <w:rPr>
-          <w:b/>
-          <w:bCs/>
-        </w:rPr>
-        <w:t>Step 3: Install as PWA</w:t>
+        <w:rPr>
+          <w:b/>
+          <w:bCs/>
+        </w:rPr>
+      </w:pPr>
+      <w:r>
+        <w:rPr>
+          <w:b/>
+          <w:bCs/>
+        </w:rPr>
+        <w:t xml:space="preserve">Step </w:t>
+      </w:r>
+      <w:r>
+        <w:rPr>
+          <w:b/>
+          <w:bCs/>
+        </w:rPr>
+        <w:t>2</w:t>
       </w:r>
     </w:p>
     <w:p>
@@ -446,907 +384,15 @@
     </w:p>
     <w:p>
       <w:r>
-        <w:lastRenderedPageBreak/>
         <w:pict w14:anchorId="74AC1578">
-          <v:rect id="_x0000_i1055" style="width:0;height:1.5pt" o:hralign="center" o:hrstd="t" o:hrnoshade="t" o:hr="t" stroked="f"/>
+          <v:rect id="_x0000_i1032" style="width:0;height:1.5pt" o:hralign="center" o:hrstd="t" o:hrnoshade="t" o:hr="t" stroked="f"/>
         </w:pict>
       </w:r>
     </w:p>
     <w:p>
-      <w:pPr>
-        <w:rPr>
-          <w:b/>
-          <w:bCs/>
-        </w:rPr>
-      </w:pPr>
-      <w:r>
-        <w:rPr>
-          <w:rFonts w:ascii="Segoe UI Emoji" w:hAnsi="Segoe UI Emoji" w:cs="Segoe UI Emoji"/>
-          <w:b/>
-          <w:bCs/>
-        </w:rPr>
-        <w:t>🌐</w:t>
-      </w:r>
-      <w:r>
-        <w:rPr>
-          <w:b/>
-          <w:bCs/>
-        </w:rPr>
-        <w:t> Method 2: Production Deployment (Recommended)</w:t>
-      </w:r>
-    </w:p>
-    <w:p>
-      <w:pPr>
-        <w:rPr>
-          <w:b/>
-          <w:bCs/>
-        </w:rPr>
-      </w:pPr>
-      <w:r>
-        <w:rPr>
-          <w:b/>
-          <w:bCs/>
-        </w:rPr>
-        <w:t>Step 1: Build the App</w:t>
-      </w:r>
-    </w:p>
-    <w:p>
-      <w:r>
-        <w:t>npm run build</w:t>
-      </w:r>
-    </w:p>
-    <w:p>
-      <w:pPr>
-        <w:rPr>
-          <w:b/>
-          <w:bCs/>
-        </w:rPr>
-      </w:pPr>
-      <w:r>
-        <w:rPr>
-          <w:b/>
-          <w:bCs/>
-        </w:rPr>
-        <w:t>Step 2: Deploy to Netlify</w:t>
-      </w:r>
-    </w:p>
-    <w:p>
-      <w:pPr>
-        <w:numPr>
-          <w:ilvl w:val="0"/>
-          <w:numId w:val="4"/>
-        </w:numPr>
-      </w:pPr>
-      <w:r>
-        <w:rPr>
-          <w:b/>
-          <w:bCs/>
-        </w:rPr>
-        <w:t>Go to</w:t>
-      </w:r>
-      <w:r>
-        <w:t> </w:t>
-      </w:r>
-      <w:hyperlink r:id="rId5" w:tgtFrame="_blank" w:history="1">
-        <w:r>
-          <w:rPr>
-            <w:rStyle w:val="Hyperlink"/>
-          </w:rPr>
-          <w:t>netlify.com</w:t>
-        </w:r>
-      </w:hyperlink>
-    </w:p>
-    <w:p>
-      <w:pPr>
-        <w:numPr>
-          <w:ilvl w:val="0"/>
-          <w:numId w:val="4"/>
-        </w:numPr>
-      </w:pPr>
-      <w:r>
-        <w:rPr>
-          <w:b/>
-          <w:bCs/>
-        </w:rPr>
-        <w:t>Sign up/Login</w:t>
-      </w:r>
-      <w:r>
-        <w:t> with your account</w:t>
-      </w:r>
-    </w:p>
-    <w:p>
-      <w:pPr>
-        <w:numPr>
-          <w:ilvl w:val="0"/>
-          <w:numId w:val="4"/>
-        </w:numPr>
-      </w:pPr>
-      <w:r>
-        <w:rPr>
-          <w:b/>
-          <w:bCs/>
-        </w:rPr>
-        <w:t>Drag and drop</w:t>
-      </w:r>
-      <w:r>
-        <w:t> the build folder to Netlify</w:t>
-      </w:r>
-    </w:p>
-    <w:p>
-      <w:pPr>
-        <w:numPr>
-          <w:ilvl w:val="0"/>
-          <w:numId w:val="4"/>
-        </w:numPr>
-      </w:pPr>
-      <w:r>
-        <w:rPr>
-          <w:b/>
-          <w:bCs/>
-        </w:rPr>
-        <w:t>Get your live URL</w:t>
-      </w:r>
-      <w:r>
-        <w:t> (e.g., https://your-app-name.netlify.app)</w:t>
-      </w:r>
-    </w:p>
-    <w:p>
-      <w:pPr>
-        <w:rPr>
-          <w:b/>
-          <w:bCs/>
-        </w:rPr>
-      </w:pPr>
-      <w:r>
-        <w:rPr>
-          <w:b/>
-          <w:bCs/>
-        </w:rPr>
-        <w:t>Step 3: Install from Live URL</w:t>
-      </w:r>
-    </w:p>
-    <w:p>
-      <w:pPr>
-        <w:rPr>
-          <w:b/>
-          <w:bCs/>
-        </w:rPr>
-      </w:pPr>
-      <w:r>
-        <w:rPr>
-          <w:rFonts w:ascii="Segoe UI Emoji" w:hAnsi="Segoe UI Emoji" w:cs="Segoe UI Emoji"/>
-          <w:b/>
-          <w:bCs/>
-        </w:rPr>
-        <w:t>📱</w:t>
-      </w:r>
-      <w:r>
-        <w:rPr>
-          <w:b/>
-          <w:bCs/>
-        </w:rPr>
-        <w:t xml:space="preserve"> On Android:</w:t>
-      </w:r>
-    </w:p>
-    <w:p>
-      <w:pPr>
-        <w:numPr>
-          <w:ilvl w:val="0"/>
-          <w:numId w:val="5"/>
-        </w:numPr>
-      </w:pPr>
-      <w:r>
-        <w:rPr>
-          <w:b/>
-          <w:bCs/>
-        </w:rPr>
-        <w:t>Open Chrome</w:t>
-      </w:r>
-      <w:r>
-        <w:t> on your phone</w:t>
-      </w:r>
-    </w:p>
-    <w:p>
-      <w:pPr>
-        <w:numPr>
-          <w:ilvl w:val="0"/>
-          <w:numId w:val="5"/>
-        </w:numPr>
-      </w:pPr>
-      <w:r>
-        <w:rPr>
-          <w:b/>
-          <w:bCs/>
-        </w:rPr>
-        <w:t>Visit your Netlify URL</w:t>
-      </w:r>
-    </w:p>
-    <w:p>
-      <w:pPr>
-        <w:numPr>
-          <w:ilvl w:val="0"/>
-          <w:numId w:val="5"/>
-        </w:numPr>
-      </w:pPr>
-      <w:r>
-        <w:rPr>
-          <w:b/>
-          <w:bCs/>
-        </w:rPr>
-        <w:t>Chrome will show "Add to Home Screen"</w:t>
-      </w:r>
-      <w:r>
-        <w:t> banner</w:t>
-      </w:r>
-    </w:p>
-    <w:p>
-      <w:pPr>
-        <w:numPr>
-          <w:ilvl w:val="0"/>
-          <w:numId w:val="5"/>
-        </w:numPr>
-      </w:pPr>
-      <w:r>
-        <w:rPr>
-          <w:b/>
-          <w:bCs/>
-        </w:rPr>
-        <w:t>Tap "Add"</w:t>
-      </w:r>
-      <w:r>
-        <w:t> to install</w:t>
-      </w:r>
-    </w:p>
-    <w:p>
-      <w:pPr>
-        <w:numPr>
-          <w:ilvl w:val="0"/>
-          <w:numId w:val="5"/>
-        </w:numPr>
-      </w:pPr>
-      <w:r>
-        <w:rPr>
-          <w:b/>
-          <w:bCs/>
-        </w:rPr>
-        <w:t>App installs</w:t>
-      </w:r>
-      <w:r>
-        <w:t> like a native app</w:t>
-      </w:r>
-    </w:p>
-    <w:p>
-      <w:pPr>
-        <w:rPr>
-          <w:b/>
-          <w:bCs/>
-        </w:rPr>
-      </w:pPr>
-      <w:r>
-        <w:rPr>
-          <w:rFonts w:ascii="Segoe UI Emoji" w:hAnsi="Segoe UI Emoji" w:cs="Segoe UI Emoji"/>
-          <w:b/>
-          <w:bCs/>
-        </w:rPr>
-        <w:t>📱</w:t>
-      </w:r>
-      <w:r>
-        <w:rPr>
-          <w:b/>
-          <w:bCs/>
-        </w:rPr>
-        <w:t xml:space="preserve"> On iPhone:</w:t>
-      </w:r>
-    </w:p>
-    <w:p>
-      <w:pPr>
-        <w:numPr>
-          <w:ilvl w:val="0"/>
-          <w:numId w:val="6"/>
-        </w:numPr>
-      </w:pPr>
-      <w:r>
-        <w:rPr>
-          <w:b/>
-          <w:bCs/>
-        </w:rPr>
-        <w:t>Open Safari</w:t>
-      </w:r>
-      <w:r>
-        <w:t> on your phone</w:t>
-      </w:r>
-    </w:p>
-    <w:p>
-      <w:pPr>
-        <w:numPr>
-          <w:ilvl w:val="0"/>
-          <w:numId w:val="6"/>
-        </w:numPr>
-      </w:pPr>
-      <w:r>
-        <w:rPr>
-          <w:b/>
-          <w:bCs/>
-        </w:rPr>
-        <w:t>Visit your Netlify URL</w:t>
-      </w:r>
-    </w:p>
-    <w:p>
-      <w:pPr>
-        <w:numPr>
-          <w:ilvl w:val="0"/>
-          <w:numId w:val="6"/>
-        </w:numPr>
-      </w:pPr>
-      <w:r>
-        <w:rPr>
-          <w:b/>
-          <w:bCs/>
-        </w:rPr>
-        <w:t>Tap Share</w:t>
-      </w:r>
-      <w:r>
-        <w:t> → </w:t>
-      </w:r>
-      <w:r>
-        <w:rPr>
-          <w:b/>
-          <w:bCs/>
-        </w:rPr>
-        <w:t>"Add to Home Screen"</w:t>
-      </w:r>
-    </w:p>
-    <w:p>
-      <w:pPr>
-        <w:numPr>
-          <w:ilvl w:val="0"/>
-          <w:numId w:val="6"/>
-        </w:numPr>
-      </w:pPr>
-      <w:r>
-        <w:rPr>
-          <w:b/>
-          <w:bCs/>
-        </w:rPr>
-        <w:t>Tap "Add"</w:t>
-      </w:r>
-      <w:r>
-        <w:t> to install</w:t>
-      </w:r>
-    </w:p>
-    <w:p>
-      <w:pPr>
-        <w:numPr>
-          <w:ilvl w:val="0"/>
-          <w:numId w:val="6"/>
-        </w:numPr>
-      </w:pPr>
-      <w:r>
-        <w:rPr>
-          <w:b/>
-          <w:bCs/>
-        </w:rPr>
-        <w:t>App installs</w:t>
-      </w:r>
-      <w:r>
-        <w:t> with your custom icon</w:t>
-      </w:r>
-    </w:p>
-    <w:p>
-      <w:r>
-        <w:pict w14:anchorId="08C08054">
-          <v:rect id="_x0000_i1056" style="width:0;height:1.5pt" o:hralign="center" o:hrstd="t" o:hrnoshade="t" o:hr="t" stroked="f"/>
-        </w:pict>
-      </w:r>
-    </w:p>
-    <w:p>
-      <w:pPr>
-        <w:rPr>
-          <w:b/>
-          <w:bCs/>
-        </w:rPr>
-      </w:pPr>
-      <w:r>
-        <w:rPr>
-          <w:rFonts w:ascii="Segoe UI Emoji" w:hAnsi="Segoe UI Emoji" w:cs="Segoe UI Emoji"/>
-          <w:b/>
-          <w:bCs/>
-        </w:rPr>
-        <w:t>✅</w:t>
-      </w:r>
-      <w:r>
-        <w:rPr>
-          <w:b/>
-          <w:bCs/>
-        </w:rPr>
-        <w:t> What You'll Get After Installation:</w:t>
-      </w:r>
-    </w:p>
-    <w:p>
-      <w:pPr>
-        <w:rPr>
-          <w:b/>
-          <w:bCs/>
-        </w:rPr>
-      </w:pPr>
-      <w:r>
-        <w:rPr>
-          <w:rFonts w:ascii="Segoe UI Emoji" w:hAnsi="Segoe UI Emoji" w:cs="Segoe UI Emoji"/>
-          <w:b/>
-          <w:bCs/>
-        </w:rPr>
-        <w:t>📱</w:t>
-      </w:r>
-      <w:r>
-        <w:rPr>
-          <w:b/>
-          <w:bCs/>
-        </w:rPr>
-        <w:t xml:space="preserve"> Native App Experience:</w:t>
-      </w:r>
-    </w:p>
-    <w:p>
-      <w:pPr>
-        <w:numPr>
-          <w:ilvl w:val="0"/>
-          <w:numId w:val="7"/>
-        </w:numPr>
-      </w:pPr>
-      <w:r>
-        <w:rPr>
-          <w:b/>
-          <w:bCs/>
-        </w:rPr>
-        <w:t>App icon</w:t>
-      </w:r>
-      <w:r>
-        <w:t> on your home screen</w:t>
-      </w:r>
-    </w:p>
-    <w:p>
-      <w:pPr>
-        <w:numPr>
-          <w:ilvl w:val="0"/>
-          <w:numId w:val="7"/>
-        </w:numPr>
-      </w:pPr>
-      <w:r>
-        <w:rPr>
-          <w:b/>
-          <w:bCs/>
-        </w:rPr>
-        <w:lastRenderedPageBreak/>
-        <w:t>Splash screen</w:t>
-      </w:r>
-      <w:r>
-        <w:t> when opening</w:t>
-      </w:r>
-    </w:p>
-    <w:p>
-      <w:pPr>
-        <w:numPr>
-          <w:ilvl w:val="0"/>
-          <w:numId w:val="7"/>
-        </w:numPr>
-      </w:pPr>
-      <w:r>
-        <w:rPr>
-          <w:b/>
-          <w:bCs/>
-        </w:rPr>
-        <w:t>No browser UI</w:t>
-      </w:r>
-      <w:r>
-        <w:t> - looks like a real app</w:t>
-      </w:r>
-    </w:p>
-    <w:p>
-      <w:pPr>
-        <w:numPr>
-          <w:ilvl w:val="0"/>
-          <w:numId w:val="7"/>
-        </w:numPr>
-      </w:pPr>
-      <w:r>
-        <w:rPr>
-          <w:b/>
-          <w:bCs/>
-        </w:rPr>
-        <w:t>Offline functionality</w:t>
-      </w:r>
-      <w:r>
-        <w:t> - works without internet</w:t>
-      </w:r>
-    </w:p>
-    <w:p>
-      <w:pPr>
-        <w:numPr>
-          <w:ilvl w:val="0"/>
-          <w:numId w:val="7"/>
-        </w:numPr>
-      </w:pPr>
-      <w:r>
-        <w:rPr>
-          <w:b/>
-          <w:bCs/>
-        </w:rPr>
-        <w:t>Background sync</w:t>
-      </w:r>
-      <w:r>
-        <w:t> - data syncs when back online</w:t>
-      </w:r>
-    </w:p>
-    <w:p>
-      <w:pPr>
-        <w:rPr>
-          <w:b/>
-          <w:bCs/>
-        </w:rPr>
-      </w:pPr>
-      <w:r>
-        <w:rPr>
-          <w:rFonts w:ascii="Segoe UI Emoji" w:hAnsi="Segoe UI Emoji" w:cs="Segoe UI Emoji"/>
-          <w:b/>
-          <w:bCs/>
-        </w:rPr>
-        <w:t>🔧</w:t>
-      </w:r>
-      <w:r>
-        <w:rPr>
-          <w:b/>
-          <w:bCs/>
-        </w:rPr>
-        <w:t xml:space="preserve"> App Features:</w:t>
-      </w:r>
-    </w:p>
-    <w:p>
-      <w:pPr>
-        <w:numPr>
-          <w:ilvl w:val="0"/>
-          <w:numId w:val="8"/>
-        </w:numPr>
-      </w:pPr>
-      <w:r>
-        <w:rPr>
-          <w:b/>
-          <w:bCs/>
-        </w:rPr>
-        <w:t>Fill job order forms</w:t>
-      </w:r>
-      <w:r>
-        <w:t> offline</w:t>
-      </w:r>
-    </w:p>
-    <w:p>
-      <w:pPr>
-        <w:numPr>
-          <w:ilvl w:val="0"/>
-          <w:numId w:val="8"/>
-        </w:numPr>
-      </w:pPr>
-      <w:r>
-        <w:rPr>
-          <w:b/>
-          <w:bCs/>
-        </w:rPr>
-        <w:t>Capture signatures</w:t>
-      </w:r>
-      <w:r>
-        <w:t> with touch</w:t>
-      </w:r>
-    </w:p>
-    <w:p>
-      <w:pPr>
-        <w:numPr>
-          <w:ilvl w:val="0"/>
-          <w:numId w:val="8"/>
-        </w:numPr>
-      </w:pPr>
-      <w:r>
-        <w:rPr>
-          <w:b/>
-          <w:bCs/>
-        </w:rPr>
-        <w:t>Upload photos</w:t>
-      </w:r>
-      <w:r>
-        <w:t> from camera</w:t>
-      </w:r>
-    </w:p>
-    <w:p>
-      <w:pPr>
-        <w:numPr>
-          <w:ilvl w:val="0"/>
-          <w:numId w:val="8"/>
-        </w:numPr>
-      </w:pPr>
-      <w:r>
-        <w:rPr>
-          <w:b/>
-          <w:bCs/>
-        </w:rPr>
-        <w:t>Export to Excel/PDF</w:t>
-      </w:r>
-    </w:p>
-    <w:p>
-      <w:pPr>
-        <w:numPr>
-          <w:ilvl w:val="0"/>
-          <w:numId w:val="8"/>
-        </w:numPr>
-      </w:pPr>
-      <w:r>
-        <w:rPr>
-          <w:b/>
-          <w:bCs/>
-        </w:rPr>
-        <w:t>Professional reports</w:t>
-      </w:r>
-    </w:p>
-    <w:p>
-      <w:r>
-        <w:pict w14:anchorId="5C07C100">
-          <v:rect id="_x0000_i1057" style="width:0;height:1.5pt" o:hralign="center" o:hrstd="t" o:hrnoshade="t" o:hr="t" stroked="f"/>
-        </w:pict>
-      </w:r>
-    </w:p>
-    <w:p>
-      <w:pPr>
-        <w:rPr>
-          <w:b/>
-          <w:bCs/>
-        </w:rPr>
-      </w:pPr>
-      <w:r>
-        <w:rPr>
-          <w:rFonts w:ascii="Segoe UI Emoji" w:hAnsi="Segoe UI Emoji" w:cs="Segoe UI Emoji"/>
-          <w:b/>
-          <w:bCs/>
-        </w:rPr>
-        <w:t>🔍</w:t>
-      </w:r>
-      <w:r>
-        <w:rPr>
-          <w:b/>
-          <w:bCs/>
-        </w:rPr>
-        <w:t> Troubleshooting:</w:t>
-      </w:r>
-    </w:p>
-    <w:p>
-      <w:pPr>
-        <w:rPr>
-          <w:b/>
-          <w:bCs/>
-        </w:rPr>
-      </w:pPr>
-      <w:r>
-        <w:rPr>
-          <w:b/>
-          <w:bCs/>
-        </w:rPr>
-        <w:t>If Local Network Doesn't Work:</w:t>
-      </w:r>
-    </w:p>
-    <w:p>
-      <w:pPr>
-        <w:numPr>
-          <w:ilvl w:val="0"/>
-          <w:numId w:val="9"/>
-        </w:numPr>
-      </w:pPr>
-      <w:r>
-        <w:rPr>
-          <w:b/>
-          <w:bCs/>
-        </w:rPr>
-        <w:t>Check Windows Firewall</w:t>
-      </w:r>
-      <w:r>
-        <w:t> - might be blocking connections</w:t>
-      </w:r>
-    </w:p>
-    <w:p>
-      <w:pPr>
-        <w:numPr>
-          <w:ilvl w:val="0"/>
-          <w:numId w:val="9"/>
-        </w:numPr>
-      </w:pPr>
-      <w:r>
-        <w:rPr>
-          <w:b/>
-          <w:bCs/>
-        </w:rPr>
-        <w:t>Try different IP</w:t>
-      </w:r>
-      <w:r>
-        <w:t> - use ipconfig to find correct one</w:t>
-      </w:r>
-    </w:p>
-    <w:p>
-      <w:pPr>
-        <w:numPr>
-          <w:ilvl w:val="0"/>
-          <w:numId w:val="9"/>
-        </w:numPr>
-      </w:pPr>
-      <w:r>
-        <w:rPr>
-          <w:b/>
-          <w:bCs/>
-        </w:rPr>
-        <w:t>Use ngrok</w:t>
-      </w:r>
-      <w:r>
-        <w:t> for public URL:</w:t>
-      </w:r>
-    </w:p>
-    <w:p>
-      <w:pPr>
-        <w:numPr>
-          <w:ilvl w:val="0"/>
-          <w:numId w:val="9"/>
-        </w:numPr>
-      </w:pPr>
-      <w:r>
-        <w:t>npm install -g ngrok</w:t>
-      </w:r>
-    </w:p>
-    <w:p>
-      <w:pPr>
-        <w:numPr>
-          <w:ilvl w:val="0"/>
-          <w:numId w:val="9"/>
-        </w:numPr>
-      </w:pPr>
-      <w:r>
-        <w:t>ngrok http 5176</w:t>
-      </w:r>
-    </w:p>
-    <w:p>
-      <w:pPr>
-        <w:rPr>
-          <w:b/>
-          <w:bCs/>
-        </w:rPr>
-      </w:pPr>
-      <w:r>
-        <w:rPr>
-          <w:b/>
-          <w:bCs/>
-        </w:rPr>
-        <w:t>If Install Option Doesn't Appear:</w:t>
-      </w:r>
-    </w:p>
-    <w:p>
-      <w:pPr>
-        <w:numPr>
-          <w:ilvl w:val="0"/>
-          <w:numId w:val="10"/>
-        </w:numPr>
-      </w:pPr>
-      <w:r>
-        <w:rPr>
-          <w:b/>
-          <w:bCs/>
-        </w:rPr>
-        <w:t>Use HTTPS</w:t>
-      </w:r>
-      <w:r>
-        <w:t> - PWAs require secure connection</w:t>
-      </w:r>
-    </w:p>
-    <w:p>
-      <w:pPr>
-        <w:numPr>
-          <w:ilvl w:val="0"/>
-          <w:numId w:val="10"/>
-        </w:numPr>
-      </w:pPr>
-      <w:r>
-        <w:rPr>
-          <w:b/>
-          <w:bCs/>
-        </w:rPr>
-        <w:t>Clear browser cache</w:t>
-      </w:r>
-      <w:r>
-        <w:t> and try again</w:t>
-      </w:r>
-    </w:p>
-    <w:p>
-      <w:pPr>
-        <w:numPr>
-          <w:ilvl w:val="0"/>
-          <w:numId w:val="10"/>
-        </w:numPr>
-      </w:pPr>
-      <w:r>
-        <w:rPr>
-          <w:b/>
-          <w:bCs/>
-        </w:rPr>
-        <w:t>Try different browser</w:t>
-      </w:r>
-      <w:r>
-        <w:t> (Chrome works best)</w:t>
-      </w:r>
-    </w:p>
-    <w:p>
-      <w:pPr>
-        <w:rPr>
-          <w:b/>
-          <w:bCs/>
-        </w:rPr>
-      </w:pPr>
-      <w:r>
-        <w:rPr>
-          <w:b/>
-          <w:bCs/>
-        </w:rPr>
-        <w:t>If App Doesn't Work Offline:</w:t>
-      </w:r>
-    </w:p>
-    <w:p>
-      <w:pPr>
-        <w:numPr>
-          <w:ilvl w:val="0"/>
-          <w:numId w:val="11"/>
-        </w:numPr>
-      </w:pPr>
-      <w:r>
-        <w:rPr>
-          <w:b/>
-          <w:bCs/>
-        </w:rPr>
-        <w:t>Refresh the app</w:t>
-      </w:r>
-      <w:r>
-        <w:t> once after installation</w:t>
-      </w:r>
-    </w:p>
-    <w:p>
-      <w:pPr>
-        <w:numPr>
-          <w:ilvl w:val="0"/>
-          <w:numId w:val="11"/>
-        </w:numPr>
-      </w:pPr>
-      <w:r>
-        <w:rPr>
-          <w:b/>
-          <w:bCs/>
-        </w:rPr>
-        <w:t>Check service worker</w:t>
-      </w:r>
-      <w:r>
-        <w:t> is registered</w:t>
-      </w:r>
-    </w:p>
-    <w:p>
-      <w:pPr>
-        <w:numPr>
-          <w:ilvl w:val="0"/>
-          <w:numId w:val="11"/>
-        </w:numPr>
-      </w:pPr>
-      <w:r>
-        <w:rPr>
-          <w:b/>
-          <w:bCs/>
-        </w:rPr>
-        <w:t>Try filling a form</w:t>
-      </w:r>
-      <w:r>
-        <w:t> - should work without internet</w:t>
-      </w:r>
-    </w:p>
-    <w:p>
-      <w:r>
-        <w:lastRenderedPageBreak/>
+      <w:r>
         <w:pict w14:anchorId="3083F677">
-          <v:rect id="_x0000_i1058" style="width:0;height:1.5pt" o:hralign="center" o:hrstd="t" o:hrnoshade="t" o:hr="t" stroked="f"/>
+          <v:rect id="_x0000_i1039" style="width:0;height:1.5pt" o:hralign="center" o:hrstd="t" o:hrnoshade="t" o:hr="t" stroked="f"/>
         </w:pict>
       </w:r>
     </w:p>
@@ -1466,6 +512,7 @@
           <w:b/>
           <w:bCs/>
         </w:rPr>
+        <w:lastRenderedPageBreak/>
         <w:t>Submit form</w:t>
       </w:r>
       <w:r>
@@ -1503,124 +550,6 @@
       </w:r>
       <w:r>
         <w:t> - data should sync</w:t>
-      </w:r>
-    </w:p>
-    <w:p>
-      <w:r>
-        <w:pict w14:anchorId="5193086C">
-          <v:rect id="_x0000_i1059" style="width:0;height:1.5pt" o:hralign="center" o:hrstd="t" o:hrnoshade="t" o:hr="t" stroked="f"/>
-        </w:pict>
-      </w:r>
-    </w:p>
-    <w:p>
-      <w:pPr>
-        <w:rPr>
-          <w:b/>
-          <w:bCs/>
-        </w:rPr>
-      </w:pPr>
-      <w:r>
-        <w:rPr>
-          <w:rFonts w:ascii="Segoe UI Emoji" w:hAnsi="Segoe UI Emoji" w:cs="Segoe UI Emoji"/>
-          <w:b/>
-          <w:bCs/>
-        </w:rPr>
-        <w:t>📞</w:t>
-      </w:r>
-      <w:r>
-        <w:rPr>
-          <w:b/>
-          <w:bCs/>
-        </w:rPr>
-        <w:t> Need Help?</w:t>
-      </w:r>
-    </w:p>
-    <w:p>
-      <w:r>
-        <w:t>If you encounter any issues:</w:t>
-      </w:r>
-    </w:p>
-    <w:p>
-      <w:pPr>
-        <w:numPr>
-          <w:ilvl w:val="0"/>
-          <w:numId w:val="13"/>
-        </w:numPr>
-      </w:pPr>
-      <w:r>
-        <w:rPr>
-          <w:b/>
-          <w:bCs/>
-        </w:rPr>
-        <w:t>Check console logs</w:t>
-      </w:r>
-      <w:r>
-        <w:t> in browser developer tools</w:t>
-      </w:r>
-    </w:p>
-    <w:p>
-      <w:pPr>
-        <w:numPr>
-          <w:ilvl w:val="0"/>
-          <w:numId w:val="13"/>
-        </w:numPr>
-      </w:pPr>
-      <w:r>
-        <w:rPr>
-          <w:b/>
-          <w:bCs/>
-        </w:rPr>
-        <w:t>Verify your IP address</w:t>
-      </w:r>
-      <w:r>
-        <w:t> is correct</w:t>
-      </w:r>
-    </w:p>
-    <w:p>
-      <w:pPr>
-        <w:numPr>
-          <w:ilvl w:val="0"/>
-          <w:numId w:val="13"/>
-        </w:numPr>
-      </w:pPr>
-      <w:r>
-        <w:rPr>
-          <w:b/>
-          <w:bCs/>
-        </w:rPr>
-        <w:t>Ensure both devices</w:t>
-      </w:r>
-      <w:r>
-        <w:t> are on same network</w:t>
-      </w:r>
-    </w:p>
-    <w:p>
-      <w:pPr>
-        <w:numPr>
-          <w:ilvl w:val="0"/>
-          <w:numId w:val="13"/>
-        </w:numPr>
-      </w:pPr>
-      <w:r>
-        <w:rPr>
-          <w:b/>
-          <w:bCs/>
-        </w:rPr>
-        <w:t>Try the production deployment</w:t>
-      </w:r>
-      <w:r>
-        <w:t> method instead</w:t>
-      </w:r>
-    </w:p>
-    <w:p>
-      <w:r>
-        <w:t xml:space="preserve">The app is designed to work perfectly on mobile devices with full offline capabilities! </w:t>
-      </w:r>
-      <w:r>
-        <w:rPr>
-          <w:rFonts w:ascii="Segoe UI Emoji" w:hAnsi="Segoe UI Emoji" w:cs="Segoe UI Emoji"/>
-        </w:rPr>
-        <w:t>🚀📱</w:t>
       </w:r>
     </w:p>
     <w:p/>

</xml_diff>